<commit_message>
les cartes fossile - tête
</commit_message>
<xml_diff>
--- a/Le jeux/RÈGLES DU JEU.docx
+++ b/Le jeux/RÈGLES DU JEU.docx
@@ -84,6 +84,35 @@
       <w:r>
         <w:t xml:space="preserve"> en un carré de 3*3 faites plusieurs couches jusqu’à épuisement de toutes les cartes</w:t>
       </w:r>
+      <w:r>
+        <w:t xml:space="preserve"> ( cartes fossile et fouille </w:t>
+      </w:r>
+      <w:proofErr w:type="spellStart"/>
+      <w:r>
+        <w:t>infructeuse</w:t>
+      </w:r>
+      <w:proofErr w:type="spellEnd"/>
+      <w:r>
+        <w:t xml:space="preserve"> mélangé : </w:t>
+      </w:r>
+      <w:r>
+        <w:t>60</w:t>
+      </w:r>
+      <w:r>
+        <w:t xml:space="preserve">x cartes, </w:t>
+      </w:r>
+      <w:r>
+        <w:t>40</w:t>
+      </w:r>
+      <w:r>
+        <w:t xml:space="preserve"> cartes fossile et </w:t>
+      </w:r>
+      <w:r>
+        <w:t>20</w:t>
+      </w:r>
+      <w:r>
+        <w:t xml:space="preserve"> cartes fouille infructueuse).</w:t>
+      </w:r>
     </w:p>
     <w:p>
       <w:pPr>
@@ -991,6 +1020,13 @@
         </w:rPr>
         <w:t xml:space="preserve"> Cartes Événements (se déclenchent immédiatement lorsqu'elles sont piochées)</w:t>
       </w:r>
+      <w:r>
+        <w:rPr>
+          <w:b/>
+          <w:bCs/>
+        </w:rPr>
+        <w:t xml:space="preserve"> (20x cartes)</w:t>
+      </w:r>
     </w:p>
     <w:p>
       <w:pPr>
@@ -1307,17 +1343,8 @@
           <w:b/>
           <w:bCs/>
         </w:rPr>
-        <w:t xml:space="preserve"> </w:t>
-      </w:r>
-      <w:proofErr w:type="gramStart"/>
-      <w:r>
-        <w:rPr>
-          <w:b/>
-          <w:bCs/>
-        </w:rPr>
-        <w:t>pièce</w:t>
-      </w:r>
-      <w:proofErr w:type="gramEnd"/>
+        <w:t xml:space="preserve"> pièce</w:t>
+      </w:r>
       <w:r>
         <w:t xml:space="preserve"> ou défausser</w:t>
       </w:r>
@@ -1444,6 +1471,13 @@
         </w:rPr>
         <w:t xml:space="preserve"> Cartes Bonus (les joueurs les conservent en main et peuvent les jouer à tout moment sous condition)</w:t>
       </w:r>
+      <w:r>
+        <w:rPr>
+          <w:b/>
+          <w:bCs/>
+        </w:rPr>
+        <w:t xml:space="preserve"> (27 cartes)</w:t>
+      </w:r>
     </w:p>
     <w:p>
       <w:pPr>
@@ -2040,17 +2074,8 @@
           <w:b/>
           <w:bCs/>
         </w:rPr>
-        <w:t xml:space="preserve">Tous </w:t>
-      </w:r>
-      <w:proofErr w:type="gramStart"/>
-      <w:r>
-        <w:rPr>
-          <w:b/>
-          <w:bCs/>
-        </w:rPr>
-        <w:t>les  tours</w:t>
-      </w:r>
-      <w:proofErr w:type="gramEnd"/>
+        <w:t>Tous les  tours</w:t>
+      </w:r>
       <w:r>
         <w:t xml:space="preserve">, il peut </w:t>
       </w:r>
@@ -2271,15 +2296,7 @@
       </w:r>
       <w:proofErr w:type="spellEnd"/>
       <w:r>
-        <w:t xml:space="preserve"> racheter un fossile </w:t>
-      </w:r>
-      <w:proofErr w:type="gramStart"/>
-      <w:r>
-        <w:t>aux autre joueur</w:t>
-      </w:r>
-      <w:proofErr w:type="gramEnd"/>
-      <w:r>
-        <w:t xml:space="preserve"> pour une pièce de moins qu’indiqué sur la carte</w:t>
+        <w:t xml:space="preserve"> racheter un fossile aux autre joueur pour une pièce de moins qu’indiqué sur la carte</w:t>
       </w:r>
     </w:p>
     <w:p>
@@ -4107,6 +4124,7 @@
   <w:style w:type="character" w:default="1" w:styleId="Policepardfaut">
     <w:name w:val="Default Paragraph Font"/>
     <w:uiPriority w:val="1"/>
+    <w:semiHidden/>
     <w:unhideWhenUsed/>
   </w:style>
   <w:style w:type="table" w:default="1" w:styleId="TableauNormal">

</xml_diff>